<commit_message>
change name of first chapter
</commit_message>
<xml_diff>
--- a/Kursovaia.docx
+++ b/Kursovaia.docx
@@ -291,16 +291,7 @@
           <w:rFonts w:eastAsia="Calibri" w:cs="Times New Roman"/>
           <w:szCs w:val="28"/>
         </w:rPr>
-        <w:t>Направление (специа</w:t>
-      </w:r>
-      <w:bookmarkStart w:id="13" w:name="_GoBack"/>
-      <w:bookmarkEnd w:id="13"/>
-      <w:r>
-        <w:rPr>
-          <w:rFonts w:eastAsia="Calibri" w:cs="Times New Roman"/>
-          <w:szCs w:val="28"/>
-        </w:rPr>
-        <w:t xml:space="preserve">льность) </w:t>
+        <w:t xml:space="preserve">Направление (специальность) </w:t>
       </w:r>
       <w:r>
         <w:rPr>
@@ -833,8 +824,25 @@
             <w:rPr>
               <w:rStyle w:val="9"/>
             </w:rPr>
-            <w:t>ИСТОРИЯ РАЗВИТИЯ АВТОМОБИЛЕЙ И ИХ ОБСЛУЖИВАНИЯ</w:t>
-          </w:r>
+            <w:t xml:space="preserve">ИСТОРИЯ РАЗВИТИЯ </w:t>
+          </w:r>
+          <w:r>
+            <w:rPr>
+              <w:rStyle w:val="9"/>
+              <w:lang w:val="en-US"/>
+            </w:rPr>
+            <w:t>ТЕХНОЛОГИЙ</w:t>
+          </w:r>
+          <w:r>
+            <w:rPr>
+              <w:rStyle w:val="9"/>
+              <w:rFonts w:hint="default"/>
+              <w:lang w:val="en-US"/>
+            </w:rPr>
+            <w:t xml:space="preserve"> ПРЕДСТАВЛЕНИЯ ДАННЫХ</w:t>
+          </w:r>
+          <w:bookmarkStart w:id="13" w:name="_GoBack"/>
+          <w:bookmarkEnd w:id="13"/>
           <w:r>
             <w:tab/>
           </w:r>

</xml_diff>

<commit_message>
Huffman tree construction description
</commit_message>
<xml_diff>
--- a/Kursovaia.docx
+++ b/Kursovaia.docx
@@ -1630,12 +1630,283 @@
     </w:p>
     <w:p>
       <w:pPr>
-        <w:pStyle w:val="Normal"/>
-        <w:rPr/>
-      </w:pPr>
-      <w:r>
-        <w:rPr/>
-        <w:t xml:space="preserve">2.3 </w:t>
+        <w:pStyle w:val="Heading3"/>
+        <w:rPr/>
+      </w:pPr>
+      <w:r>
+        <w:rPr/>
+        <w:t>2.3 Алгоритм Построения Дерева Хаффмана</w:t>
+      </w:r>
+    </w:p>
+    <w:p>
+      <w:pPr>
+        <w:pStyle w:val="Normal"/>
+        <w:rPr/>
+      </w:pPr>
+      <w:r>
+        <w:rPr/>
+        <w:t xml:space="preserve">В 1 главе был разобран алгоритм построения кодовых слов для кода Шеннона-Фано. Если посмотреть на него мы заметим что в результате работы мы так же получаем двоичное дерево кодов, то есть способ кодирования и декодирования при наличии дерева кодов идентичен. Отличие будет в способе построения дерева. Если использовать код Шеннона-Фано то мы начинаем построения с корня, то есть «сверху». Дерево Хаффмана же строится «снизу». Для этого применяется жадный алгоритм, принимающий оптимальное решение для текущего шага, не храня прошлые действия или предсказывая будущие. </w:t>
+      </w:r>
+    </w:p>
+    <w:p>
+      <w:pPr>
+        <w:pStyle w:val="Normal"/>
+        <w:rPr/>
+      </w:pPr>
+      <w:r>
+        <w:rPr/>
+        <w:t>Для построения кодового дерева мы будем объединять деревья. Объединением деревьев назовем создание новой вершины, обозначение её как нового корня, и определения корней объединяемых деревьев как его потомков.</w:t>
+      </w:r>
+    </w:p>
+    <w:p>
+      <w:pPr>
+        <w:pStyle w:val="Subtitle"/>
+        <w:rPr/>
+      </w:pPr>
+      <w:r>
+        <w:drawing>
+          <wp:anchor behindDoc="0" distT="0" distB="0" distL="0" distR="0" simplePos="0" locked="0" layoutInCell="0" allowOverlap="1" relativeHeight="6">
+            <wp:simplePos x="0" y="0"/>
+            <wp:positionH relativeFrom="column">
+              <wp:align>center</wp:align>
+            </wp:positionH>
+            <wp:positionV relativeFrom="paragraph">
+              <wp:posOffset>635</wp:posOffset>
+            </wp:positionV>
+            <wp:extent cx="5553075" cy="3581400"/>
+            <wp:effectExtent l="0" t="0" r="0" b="0"/>
+            <wp:wrapSquare wrapText="largest"/>
+            <wp:docPr id="5" name="Image4" descr=""/>
+            <wp:cNvGraphicFramePr>
+              <a:graphicFrameLocks xmlns:a="http://schemas.openxmlformats.org/drawingml/2006/main" noChangeAspect="1"/>
+            </wp:cNvGraphicFramePr>
+            <a:graphic xmlns:a="http://schemas.openxmlformats.org/drawingml/2006/main">
+              <a:graphicData uri="http://schemas.openxmlformats.org/drawingml/2006/picture">
+                <pic:pic xmlns:pic="http://schemas.openxmlformats.org/drawingml/2006/picture">
+                  <pic:nvPicPr>
+                    <pic:cNvPr id="5" name="Image4" descr=""/>
+                    <pic:cNvPicPr>
+                      <a:picLocks noChangeAspect="1" noChangeArrowheads="1"/>
+                    </pic:cNvPicPr>
+                  </pic:nvPicPr>
+                  <pic:blipFill>
+                    <a:blip r:embed="rId6"/>
+                    <a:stretch>
+                      <a:fillRect/>
+                    </a:stretch>
+                  </pic:blipFill>
+                  <pic:spPr bwMode="auto">
+                    <a:xfrm>
+                      <a:off x="0" y="0"/>
+                      <a:ext cx="5553075" cy="3581400"/>
+                    </a:xfrm>
+                    <a:prstGeom prst="rect">
+                      <a:avLst/>
+                    </a:prstGeom>
+                  </pic:spPr>
+                </pic:pic>
+              </a:graphicData>
+            </a:graphic>
+          </wp:anchor>
+        </w:drawing>
+      </w:r>
+      <w:r>
+        <w:rPr/>
+        <w:t xml:space="preserve"> </w:t>
+      </w:r>
+      <w:r>
+        <w:rPr/>
+        <w:t>Рис. 4 — объединение деревьев. Квадраты обозначают корни деревьев. Обведены объединяемые деревья. Верхний квадрат — новый корень дерева.</w:t>
+      </w:r>
+    </w:p>
+    <w:p>
+      <w:pPr>
+        <w:pStyle w:val="Normal"/>
+        <w:rPr/>
+      </w:pPr>
+      <w:r>
+        <w:rPr/>
+        <w:t>Последовательно опишем алгоритм построения. Каждая вершина будет иметь вес и символ, если она не имеет потомков.</w:t>
+      </w:r>
+    </w:p>
+    <w:p>
+      <w:pPr>
+        <w:pStyle w:val="Normal"/>
+        <w:rPr/>
+      </w:pPr>
+      <w:r>
+        <w:rPr/>
+        <w:t>1. Создадим столько деревьев, сколько различных символов в кодируемом тексте. Каждое дерево будет состоять из одной вершины, с одноименным символом и весом — количеством раз, которое символ встречается в тексте. Поместим деревья во множество.</w:t>
+      </w:r>
+    </w:p>
+    <w:p>
+      <w:pPr>
+        <w:pStyle w:val="Normal"/>
+        <w:rPr/>
+      </w:pPr>
+      <w:r>
+        <w:rPr/>
+        <w:t>2. Выберем и уберем из множества два дерева с минимальной суммой весов вершин.</w:t>
+      </w:r>
+    </w:p>
+    <w:p>
+      <w:pPr>
+        <w:pStyle w:val="Normal"/>
+        <w:rPr/>
+      </w:pPr>
+      <w:r>
+        <w:rPr/>
+        <w:t>3. Объединим эти деревья, новому корню присвоим вес как сумму весов корней двух деревьев,  поместим получившееся дерево во множество.</w:t>
+      </w:r>
+    </w:p>
+    <w:p>
+      <w:pPr>
+        <w:pStyle w:val="Normal"/>
+        <w:rPr/>
+      </w:pPr>
+      <w:r>
+        <w:rPr/>
+        <w:t>4. Если во множестве большего одного дерева вернемся к пункту 2.</w:t>
+      </w:r>
+    </w:p>
+    <w:p>
+      <w:pPr>
+        <w:pStyle w:val="Normal"/>
+        <w:rPr/>
+      </w:pPr>
+      <w:r>
+        <w:rPr/>
+        <w:t>5. Единственное дерево во множестве будет искомым деревом Хаффмана.</w:t>
+      </w:r>
+    </w:p>
+    <w:p>
+      <w:pPr>
+        <w:pStyle w:val="Normal"/>
+        <w:rPr/>
+      </w:pPr>
+      <w:r>
+        <w:rPr/>
+        <w:t>Алгоритм описан самим Дэвидом Хаффманом в его работе «</w:t>
+      </w:r>
+      <w:r>
+        <w:rPr>
+          <w:rStyle w:val="InternetLink"/>
+          <w:rFonts w:ascii="times new roman" w:hAnsi="times new roman"/>
+          <w:b w:val="false"/>
+          <w:i/>
+          <w:iCs/>
+          <w:caps w:val="false"/>
+          <w:smallCaps w:val="false"/>
+          <w:color w:val="auto"/>
+          <w:spacing w:val="0"/>
+          <w:sz w:val="28"/>
+          <w:szCs w:val="28"/>
+        </w:rPr>
+        <w:t>Method for the Construction of Minimum-Redundancy Codes</w:t>
+      </w:r>
+      <w:r>
+        <w:rPr/>
+        <w:t>» (Метод построения кодов минимальной избыточности), опубликованной в сентябре 1954 года. Единственная разница с описанным выше методом использование другого определения для весов. В статье веса для вершин определены как вероятность, то есть количество вхождений символа в текст деленное на количество символов тексте. Так как делитель в вероятностях для всех элементов одинаков то определения весов в статье Хаффмана и методе, описанном выше, взаимозаменяемы.</w:t>
+      </w:r>
+    </w:p>
+    <w:p>
+      <w:pPr>
+        <w:pStyle w:val="Subtitle"/>
+        <w:rPr/>
+      </w:pPr>
+      <w:r>
+        <w:drawing>
+          <wp:anchor behindDoc="0" distT="0" distB="0" distL="0" distR="0" simplePos="0" locked="0" layoutInCell="0" allowOverlap="1" relativeHeight="7">
+            <wp:simplePos x="0" y="0"/>
+            <wp:positionH relativeFrom="column">
+              <wp:align>center</wp:align>
+            </wp:positionH>
+            <wp:positionV relativeFrom="paragraph">
+              <wp:posOffset>635</wp:posOffset>
+            </wp:positionV>
+            <wp:extent cx="6120130" cy="3244215"/>
+            <wp:effectExtent l="0" t="0" r="0" b="0"/>
+            <wp:wrapSquare wrapText="largest"/>
+            <wp:docPr id="6" name="Image5" descr=""/>
+            <wp:cNvGraphicFramePr>
+              <a:graphicFrameLocks xmlns:a="http://schemas.openxmlformats.org/drawingml/2006/main" noChangeAspect="1"/>
+            </wp:cNvGraphicFramePr>
+            <a:graphic xmlns:a="http://schemas.openxmlformats.org/drawingml/2006/main">
+              <a:graphicData uri="http://schemas.openxmlformats.org/drawingml/2006/picture">
+                <pic:pic xmlns:pic="http://schemas.openxmlformats.org/drawingml/2006/picture">
+                  <pic:nvPicPr>
+                    <pic:cNvPr id="6" name="Image5" descr=""/>
+                    <pic:cNvPicPr>
+                      <a:picLocks noChangeAspect="1" noChangeArrowheads="1"/>
+                    </pic:cNvPicPr>
+                  </pic:nvPicPr>
+                  <pic:blipFill>
+                    <a:blip r:embed="rId7"/>
+                    <a:stretch>
+                      <a:fillRect/>
+                    </a:stretch>
+                  </pic:blipFill>
+                  <pic:spPr bwMode="auto">
+                    <a:xfrm>
+                      <a:off x="0" y="0"/>
+                      <a:ext cx="6120130" cy="3244215"/>
+                    </a:xfrm>
+                    <a:prstGeom prst="rect">
+                      <a:avLst/>
+                    </a:prstGeom>
+                  </pic:spPr>
+                </pic:pic>
+              </a:graphicData>
+            </a:graphic>
+          </wp:anchor>
+        </w:drawing>
+      </w:r>
+      <w:r>
+        <w:rPr/>
+        <w:t>Рис. 5 — иллюстрация из статьи «</w:t>
+      </w:r>
+      <w:r>
+        <w:rPr>
+          <w:rStyle w:val="InternetLink"/>
+          <w:rFonts w:ascii="times new roman" w:hAnsi="times new roman"/>
+          <w:b w:val="false"/>
+          <w:i/>
+          <w:iCs/>
+          <w:caps w:val="false"/>
+          <w:smallCaps w:val="false"/>
+          <w:color w:val="auto"/>
+          <w:spacing w:val="0"/>
+          <w:sz w:val="28"/>
+          <w:szCs w:val="28"/>
+        </w:rPr>
+        <w:t>Method for the Construction of Minimum-Redundancy Codes</w:t>
+      </w:r>
+      <w:r>
+        <w:rPr/>
+        <w:t>»</w:t>
+      </w:r>
+    </w:p>
+    <w:p>
+      <w:pPr>
+        <w:pStyle w:val="Normal"/>
+        <w:rPr/>
+      </w:pPr>
+      <w:r>
+        <w:rPr/>
+        <w:t xml:space="preserve">Можем видеть </w:t>
+      </w:r>
+      <w:r>
+        <w:rPr/>
+        <w:t>процесс объединения двух минимальных весов, то есть пошаговое выполнение описанного жадного алгоритма.</w:t>
+      </w:r>
+    </w:p>
+    <w:p>
+      <w:pPr>
+        <w:pStyle w:val="Normal"/>
+        <w:rPr/>
+      </w:pPr>
+      <w:r>
+        <w:rPr/>
       </w:r>
     </w:p>
     <w:p>
@@ -1835,7 +2106,7 @@
         </w:rPr>
         <w:t xml:space="preserve">4. Возможности использования технологий Nvidia для увеличения разрешения контента в сети интернет [Электронный ресурс] // режим доступа:  </w:t>
       </w:r>
-      <w:hyperlink r:id="rId6">
+      <w:hyperlink r:id="rId8">
         <w:r>
           <w:rPr>
             <w:rStyle w:val="InternetLink"/>
@@ -1884,7 +2155,7 @@
         </w:rPr>
         <w:t xml:space="preserve">5. История развития мультимедийных кодеков [Электронный ресурс] // режим доступа: </w:t>
       </w:r>
-      <w:hyperlink r:id="rId8">
+      <w:hyperlink r:id="rId10">
         <w:r>
           <w:rPr>
             <w:rStyle w:val="InternetLink"/>
@@ -1985,7 +2256,7 @@
       </w:r>
     </w:p>
     <w:sectPr>
-      <w:footerReference w:type="default" r:id="rId9"/>
+      <w:footerReference w:type="default" r:id="rId11"/>
       <w:type w:val="nextPage"/>
       <w:pgSz w:w="11906" w:h="16838"/>
       <w:pgMar w:left="1701" w:right="567" w:gutter="0" w:header="0" w:top="1134" w:footer="709" w:bottom="1134"/>
@@ -2027,7 +2298,7 @@
     </w:r>
     <w:r>
       <w:rPr/>
-      <w:t>16</w:t>
+      <w:t>18</w:t>
     </w:r>
     <w:r>
       <w:rPr/>

</xml_diff>

<commit_message>
executor and bitstring description
</commit_message>
<xml_diff>
--- a/Kursovaia.docx
+++ b/Kursovaia.docx
@@ -1569,47 +1569,69 @@
       </w:pPr>
       <w:r>
         <w:rPr/>
-        <w:t>2. -p / --path &lt;path_to_dir&gt; - программа создаст файл или архив в указанной папке. Путь до неё может быть указан абсолютно или относительно текущей рабочей директории.</w:t>
-      </w:r>
-    </w:p>
-    <w:p>
-      <w:pPr>
-        <w:pStyle w:val="Normal"/>
-        <w:rPr/>
-      </w:pPr>
-      <w:r>
-        <w:rPr/>
-        <w:t>3. -n / --name &lt;file_name&gt; - архив или файл создаваемые программой будут иметь имя, указанное пользователем.</w:t>
-      </w:r>
-    </w:p>
-    <w:p>
-      <w:pPr>
-        <w:pStyle w:val="Normal"/>
-        <w:rPr/>
-      </w:pPr>
-      <w:r>
-        <w:rPr/>
-        <w:t>4. -e / --encode — программа будет пытаться архивировать указанный файл вне зависимости от его расширения.</w:t>
-      </w:r>
-    </w:p>
-    <w:p>
-      <w:pPr>
-        <w:pStyle w:val="Normal"/>
-        <w:rPr/>
-      </w:pPr>
-      <w:r>
-        <w:rPr/>
-        <w:t>5. -d / --decode — программа будет пытаться разархивировать указанный архив вне зависимости от его расширения.</w:t>
-      </w:r>
-    </w:p>
-    <w:p>
-      <w:pPr>
-        <w:pStyle w:val="Normal"/>
-        <w:rPr/>
-      </w:pPr>
-      <w:r>
-        <w:rPr/>
-        <w:t>6. --delete_after_complete — рабочий файл или архив будут удалены после выполнения операции.</w:t>
+        <w:t>2. -p / --path &lt;</w:t>
+      </w:r>
+      <w:r>
+        <w:rPr/>
+        <w:t>file_path</w:t>
+      </w:r>
+      <w:r>
+        <w:rPr/>
+        <w:t xml:space="preserve">&gt; - программа создаст файл или архив </w:t>
+      </w:r>
+      <w:r>
+        <w:rPr/>
+        <w:t>по указанному пути</w:t>
+      </w:r>
+      <w:r>
+        <w:rPr/>
+        <w:t>. Путь быть указан абсолютно или относительно текущей рабочей директории.</w:t>
+      </w:r>
+    </w:p>
+    <w:p>
+      <w:pPr>
+        <w:pStyle w:val="Normal"/>
+        <w:rPr/>
+      </w:pPr>
+      <w:r>
+        <w:rPr/>
+        <w:t>3</w:t>
+      </w:r>
+      <w:r>
+        <w:rPr/>
+        <w:t>. -e / --encode — программа будет пытаться архивировать указанный файл вне зависимости от его расширения.</w:t>
+      </w:r>
+    </w:p>
+    <w:p>
+      <w:pPr>
+        <w:pStyle w:val="Normal"/>
+        <w:rPr/>
+      </w:pPr>
+      <w:r>
+        <w:rPr/>
+        <w:t>4</w:t>
+      </w:r>
+      <w:r>
+        <w:rPr/>
+        <w:t>. -d / --decode — программа будет пытаться разархивировать указанный архив вне зависимости от его расширения.</w:t>
+      </w:r>
+    </w:p>
+    <w:p>
+      <w:pPr>
+        <w:pStyle w:val="Normal"/>
+        <w:rPr/>
+      </w:pPr>
+      <w:r>
+        <w:rPr/>
+        <w:t>5</w:t>
+      </w:r>
+      <w:r>
+        <w:rPr/>
+        <w:t xml:space="preserve">. ---cs / --chunk_size &lt;uint bytes&gt; - </w:t>
+      </w:r>
+      <w:r>
+        <w:rPr/>
+        <w:t>размер части файла в байтах, на которые файл будет разбит при обработке.</w:t>
       </w:r>
     </w:p>
     <w:p>
@@ -2259,6 +2281,319 @@
         <w:rPr/>
         <w:t>Так с помощью метода математической индукции мы доказали, что дерево Хаффмана имеет минимальный вес внешнего пути.</w:t>
       </w:r>
+      <w:r>
+        <w:br w:type="page"/>
+      </w:r>
+    </w:p>
+    <w:p>
+      <w:pPr>
+        <w:pStyle w:val="Heading2"/>
+        <w:rPr/>
+      </w:pPr>
+      <w:r>
+        <w:rPr/>
+        <w:t>3. Принципы работы и тестирование архиватора</w:t>
+      </w:r>
+    </w:p>
+    <w:p>
+      <w:pPr>
+        <w:pStyle w:val="Heading3"/>
+        <w:rPr/>
+      </w:pPr>
+      <w:r>
+        <w:rPr/>
+        <w:t>3.1 Работа с аргументами командной строки</w:t>
+      </w:r>
+    </w:p>
+    <w:p>
+      <w:pPr>
+        <w:pStyle w:val="Normal"/>
+        <w:rPr/>
+      </w:pPr>
+      <w:r>
+        <w:rPr/>
+        <w:t>Данная программа, как говорилось выше, является инструментом командной строки, то есть предназначена для работы через терминал, значит и входные данные будут передаваться через командную строку. В языке C# в стандартной библиотеке отсутствую инструменты для создания интерфейсов командной строки. Для работы с ними в программе используется класс Executor(</w:t>
+      </w:r>
+      <w:r>
+        <w:rPr>
+          <w:i/>
+          <w:iCs/>
+        </w:rPr>
+        <w:t>англ. Исполнитель</w:t>
+      </w:r>
+      <w:r>
+        <w:rPr/>
+        <w:t>). На основе полученных аргументов формируются адреса обрабатываемого и создаваемого файла, режим работы (кодирование файла, декодирование архива), необходимость вывода сообщения со справкой о работе информации и размер части файла, обрабатываемого за один циклю. Во время формирования необходимой информации производится её валидация. Проводится проверка на существование исходного файла и отсутствие файла с таким же именем, как у создаваемого.</w:t>
+      </w:r>
+    </w:p>
+    <w:p>
+      <w:pPr>
+        <w:pStyle w:val="Normal"/>
+        <w:rPr/>
+      </w:pPr>
+      <w:r>
+        <w:rPr/>
+        <w:t xml:space="preserve">Для удобства пользования, если не указан путь до создаваемого файла, то программа автоматически создаст этот путь. Если исходный файл — архив, имя создаваемого файла будет восстановлено из архива, если же исходный файл не является архивом, то создаваемому файлу будет присвоено имя исходного фала с добавлением расширения «.ssaf». </w:t>
+      </w:r>
+    </w:p>
+    <w:p>
+      <w:pPr>
+        <w:pStyle w:val="Subtitle"/>
+        <w:rPr/>
+      </w:pPr>
+      <w:r>
+        <w:drawing>
+          <wp:anchor behindDoc="0" distT="0" distB="0" distL="0" distR="0" simplePos="0" locked="0" layoutInCell="0" allowOverlap="1" relativeHeight="10">
+            <wp:simplePos x="0" y="0"/>
+            <wp:positionH relativeFrom="column">
+              <wp:align>center</wp:align>
+            </wp:positionH>
+            <wp:positionV relativeFrom="paragraph">
+              <wp:posOffset>635</wp:posOffset>
+            </wp:positionV>
+            <wp:extent cx="6120130" cy="1925320"/>
+            <wp:effectExtent l="0" t="0" r="0" b="0"/>
+            <wp:wrapSquare wrapText="largest"/>
+            <wp:docPr id="8" name="Image8" descr=""/>
+            <wp:cNvGraphicFramePr>
+              <a:graphicFrameLocks xmlns:a="http://schemas.openxmlformats.org/drawingml/2006/main" noChangeAspect="1"/>
+            </wp:cNvGraphicFramePr>
+            <a:graphic xmlns:a="http://schemas.openxmlformats.org/drawingml/2006/main">
+              <a:graphicData uri="http://schemas.openxmlformats.org/drawingml/2006/picture">
+                <pic:pic xmlns:pic="http://schemas.openxmlformats.org/drawingml/2006/picture">
+                  <pic:nvPicPr>
+                    <pic:cNvPr id="8" name="Image8" descr=""/>
+                    <pic:cNvPicPr>
+                      <a:picLocks noChangeAspect="1" noChangeArrowheads="1"/>
+                    </pic:cNvPicPr>
+                  </pic:nvPicPr>
+                  <pic:blipFill>
+                    <a:blip r:embed="rId9"/>
+                    <a:stretch>
+                      <a:fillRect/>
+                    </a:stretch>
+                  </pic:blipFill>
+                  <pic:spPr bwMode="auto">
+                    <a:xfrm>
+                      <a:off x="0" y="0"/>
+                      <a:ext cx="6120130" cy="1925320"/>
+                    </a:xfrm>
+                    <a:prstGeom prst="rect">
+                      <a:avLst/>
+                    </a:prstGeom>
+                  </pic:spPr>
+                </pic:pic>
+              </a:graphicData>
+            </a:graphic>
+          </wp:anchor>
+        </w:drawing>
+      </w:r>
+      <w:r>
+        <w:rPr/>
+        <w:t>Рис. 7 — фрагмент из файла lib/Executor.cs</w:t>
+      </w:r>
+    </w:p>
+    <w:p>
+      <w:pPr>
+        <w:pStyle w:val="Subtitle"/>
+        <w:rPr/>
+      </w:pPr>
+      <w:r>
+        <w:drawing>
+          <wp:anchor behindDoc="0" distT="0" distB="0" distL="0" distR="0" simplePos="0" locked="0" layoutInCell="0" allowOverlap="1" relativeHeight="9">
+            <wp:simplePos x="0" y="0"/>
+            <wp:positionH relativeFrom="column">
+              <wp:align>center</wp:align>
+            </wp:positionH>
+            <wp:positionV relativeFrom="paragraph">
+              <wp:posOffset>635</wp:posOffset>
+            </wp:positionV>
+            <wp:extent cx="6120130" cy="1367790"/>
+            <wp:effectExtent l="0" t="0" r="0" b="0"/>
+            <wp:wrapSquare wrapText="largest"/>
+            <wp:docPr id="9" name="Image7" descr=""/>
+            <wp:cNvGraphicFramePr>
+              <a:graphicFrameLocks xmlns:a="http://schemas.openxmlformats.org/drawingml/2006/main" noChangeAspect="1"/>
+            </wp:cNvGraphicFramePr>
+            <a:graphic xmlns:a="http://schemas.openxmlformats.org/drawingml/2006/main">
+              <a:graphicData uri="http://schemas.openxmlformats.org/drawingml/2006/picture">
+                <pic:pic xmlns:pic="http://schemas.openxmlformats.org/drawingml/2006/picture">
+                  <pic:nvPicPr>
+                    <pic:cNvPr id="9" name="Image7" descr=""/>
+                    <pic:cNvPicPr>
+                      <a:picLocks noChangeAspect="1" noChangeArrowheads="1"/>
+                    </pic:cNvPicPr>
+                  </pic:nvPicPr>
+                  <pic:blipFill>
+                    <a:blip r:embed="rId10"/>
+                    <a:stretch>
+                      <a:fillRect/>
+                    </a:stretch>
+                  </pic:blipFill>
+                  <pic:spPr bwMode="auto">
+                    <a:xfrm>
+                      <a:off x="0" y="0"/>
+                      <a:ext cx="6120130" cy="1367790"/>
+                    </a:xfrm>
+                    <a:prstGeom prst="rect">
+                      <a:avLst/>
+                    </a:prstGeom>
+                  </pic:spPr>
+                </pic:pic>
+              </a:graphicData>
+            </a:graphic>
+          </wp:anchor>
+        </w:drawing>
+      </w:r>
+      <w:r>
+        <w:rPr/>
+        <w:t>Рис 8. - фрагмент из файла lib/EncodeDecodeFiles.cs</w:t>
+      </w:r>
+    </w:p>
+    <w:p>
+      <w:pPr>
+        <w:pStyle w:val="Subtitle"/>
+        <w:rPr/>
+      </w:pPr>
+      <w:r>
+        <w:rPr/>
+        <w:t xml:space="preserve">В первом фрагменте представлены блоки, реализующие функционал представленный выше. Но можно заметить, что в случае декодирования архива вместо имени файла поставлен знак „#“. Это индикатор того, что имя для файла необходимо прочитать при обработке архива, что и представлено на 2 изображении, где представлена часть функции, декодирующей архив. Объект «tree_decoder» считывает и декодирует информацию о файле, зашифрованном в архиве. </w:t>
+      </w:r>
+    </w:p>
+    <w:p>
+      <w:pPr>
+        <w:pStyle w:val="Heading3"/>
+        <w:rPr/>
+      </w:pPr>
+      <w:r>
+        <w:rPr/>
+        <w:t xml:space="preserve">3.2 </w:t>
+      </w:r>
+      <w:r>
+        <w:rPr/>
+        <w:t>принцип хранения данных произвольной длины бит</w:t>
+      </w:r>
+    </w:p>
+    <w:p>
+      <w:pPr>
+        <w:pStyle w:val="Normal"/>
+        <w:rPr/>
+      </w:pPr>
+      <w:r>
+        <w:rPr/>
+        <w:t>Как описывалось во 2 главе для сжатия информации используется алгоритм Хаффмана, который создает кодирующие слова произвольной длины. Для хранения значений произвольной используется класс BitString(</w:t>
+      </w:r>
+      <w:r>
+        <w:rPr>
+          <w:i/>
+          <w:iCs/>
+        </w:rPr>
+        <w:t>англ. битовая строка</w:t>
+      </w:r>
+      <w:r>
+        <w:rPr/>
+        <w:t xml:space="preserve">). Он позволяет хранить до 64 бит и использует битовые операции, что даёт выигрыш в производительности, если сравнивать с использованием списков. BitString использует битовые операции, которые выполняются непосредственно на процессоре, что и делает его эффективнее списков. </w:t>
+      </w:r>
+    </w:p>
+    <w:p>
+      <w:pPr>
+        <w:pStyle w:val="Normal"/>
+        <w:rPr/>
+      </w:pPr>
+      <w:r>
+        <w:rPr/>
+        <w:t xml:space="preserve">Класс реализует необходимый функционал для работы архиватора: добавление значений с обоих сторон, конкатенация двух битовых строк,  удаление значений с обоих сторон, получение значений с обоих сторон. Для удобства также реализованы операции получения и удаления самого левого байта. Для удобства отладки реализован метод приведения объекта к виду строки. </w:t>
+      </w:r>
+    </w:p>
+    <w:p>
+      <w:pPr>
+        <w:pStyle w:val="Subtitle"/>
+        <w:rPr/>
+      </w:pPr>
+      <w:r>
+        <w:drawing>
+          <wp:anchor behindDoc="0" distT="0" distB="0" distL="0" distR="0" simplePos="0" locked="0" layoutInCell="0" allowOverlap="1" relativeHeight="11">
+            <wp:simplePos x="0" y="0"/>
+            <wp:positionH relativeFrom="column">
+              <wp:align>center</wp:align>
+            </wp:positionH>
+            <wp:positionV relativeFrom="paragraph">
+              <wp:posOffset>635</wp:posOffset>
+            </wp:positionV>
+            <wp:extent cx="6120130" cy="1663065"/>
+            <wp:effectExtent l="0" t="0" r="0" b="0"/>
+            <wp:wrapSquare wrapText="largest"/>
+            <wp:docPr id="10" name="Image9" descr=""/>
+            <wp:cNvGraphicFramePr>
+              <a:graphicFrameLocks xmlns:a="http://schemas.openxmlformats.org/drawingml/2006/main" noChangeAspect="1"/>
+            </wp:cNvGraphicFramePr>
+            <a:graphic xmlns:a="http://schemas.openxmlformats.org/drawingml/2006/main">
+              <a:graphicData uri="http://schemas.openxmlformats.org/drawingml/2006/picture">
+                <pic:pic xmlns:pic="http://schemas.openxmlformats.org/drawingml/2006/picture">
+                  <pic:nvPicPr>
+                    <pic:cNvPr id="10" name="Image9" descr=""/>
+                    <pic:cNvPicPr>
+                      <a:picLocks noChangeAspect="1" noChangeArrowheads="1"/>
+                    </pic:cNvPicPr>
+                  </pic:nvPicPr>
+                  <pic:blipFill>
+                    <a:blip r:embed="rId11"/>
+                    <a:stretch>
+                      <a:fillRect/>
+                    </a:stretch>
+                  </pic:blipFill>
+                  <pic:spPr bwMode="auto">
+                    <a:xfrm>
+                      <a:off x="0" y="0"/>
+                      <a:ext cx="6120130" cy="1663065"/>
+                    </a:xfrm>
+                    <a:prstGeom prst="rect">
+                      <a:avLst/>
+                    </a:prstGeom>
+                  </pic:spPr>
+                </pic:pic>
+              </a:graphicData>
+            </a:graphic>
+          </wp:anchor>
+        </w:drawing>
+      </w:r>
+      <w:r>
+        <w:rPr/>
+        <w:t xml:space="preserve">Рис. 9 — фрагмент файла lib/BitString.cs </w:t>
+      </w:r>
+    </w:p>
+    <w:p>
+      <w:pPr>
+        <w:pStyle w:val="Normal"/>
+        <w:rPr/>
+      </w:pPr>
+      <w:r>
+        <w:rPr/>
+        <w:t>Состояние объекта определяется 2 переменными и 1 вспомогательной. Основными являются переменные «data» — 64 битовая целочисленная переменная без знака, в которой хранится информация о значениях объекта и  «length» —  целочисленное 32 битовое, обозначающее количество бит в строке. Значением строки являются первые length бит в переменной data, считая справа. Переменная «bit_pointer» всегда имеет значение 2 в степени (length + 1). То есть бит равный единице этой переменной будет находится на бит левее самого левого значащего бита в переменной data. Переменная применяется при добавлении, удалении и получении значений слева, ведь применяя применяя битовые операции их можно выполнить в одно действие.</w:t>
+      </w:r>
+    </w:p>
+    <w:p>
+      <w:pPr>
+        <w:pStyle w:val="Heading3"/>
+        <w:rPr/>
+      </w:pPr>
+      <w:r>
+        <w:rPr/>
+        <w:t xml:space="preserve">  </w:t>
+      </w:r>
+      <w:r>
+        <w:rPr/>
+        <w:t xml:space="preserve">3.3 Построение дерева Хаффмана </w:t>
+      </w:r>
+    </w:p>
+    <w:p>
+      <w:pPr>
+        <w:pStyle w:val="Normal"/>
+        <w:rPr/>
+      </w:pPr>
+      <w:r>
+        <w:rPr/>
+      </w:r>
     </w:p>
     <w:p>
       <w:pPr>
@@ -2268,6 +2603,7 @@
       </w:pPr>
       <w:r>
         <w:rPr/>
+        <w:t xml:space="preserve"> </w:t>
       </w:r>
       <w:r>
         <w:br w:type="page"/>
@@ -2454,7 +2790,7 @@
         </w:rPr>
         <w:t xml:space="preserve">4. Возможности использования технологий Nvidia для увеличения разрешения контента в сети интернет [Электронный ресурс] // режим доступа:  </w:t>
       </w:r>
-      <w:hyperlink r:id="rId9">
+      <w:hyperlink r:id="rId12">
         <w:r>
           <w:rPr>
             <w:rStyle w:val="InternetLink"/>
@@ -2598,7 +2934,7 @@
       </w:r>
     </w:p>
     <w:sectPr>
-      <w:footerReference w:type="default" r:id="rId10"/>
+      <w:footerReference w:type="default" r:id="rId13"/>
       <w:type w:val="nextPage"/>
       <w:pgSz w:w="11906" w:h="16838"/>
       <w:pgMar w:left="1701" w:right="567" w:gutter="0" w:header="0" w:top="1134" w:footer="709" w:bottom="1134"/>
@@ -2639,7 +2975,7 @@
     </w:r>
     <w:r>
       <w:rPr/>
-      <w:t>20</w:t>
+      <w:t>23</w:t>
     </w:r>
     <w:r>
       <w:rPr/>

</xml_diff>